<commit_message>
rearrange and ouput files
sorry for grouping everything into one commit but its mostly text
files. This includes output files deleting some old files and arranging
output files also a few tweaks to average calculator and copies in each
output file ran to take average
</commit_message>
<xml_diff>
--- a/Report/Tables.docx
+++ b/Report/Tables.docx
@@ -63,13 +63,13 @@
                               <w:tblLook w:val="04A0" w:firstRow="1" w:lastRow="0" w:firstColumn="1" w:lastColumn="0" w:noHBand="0" w:noVBand="1"/>
                             </w:tblPr>
                             <w:tblGrid>
-                              <w:gridCol w:w="1430"/>
-                              <w:gridCol w:w="1421"/>
+                              <w:gridCol w:w="1349"/>
+                              <w:gridCol w:w="1317"/>
                               <w:gridCol w:w="1767"/>
-                              <w:gridCol w:w="1386"/>
-                              <w:gridCol w:w="1453"/>
-                              <w:gridCol w:w="1453"/>
-                              <w:gridCol w:w="1386"/>
+                              <w:gridCol w:w="1612"/>
+                              <w:gridCol w:w="1417"/>
+                              <w:gridCol w:w="1417"/>
+                              <w:gridCol w:w="1417"/>
                             </w:tblGrid>
                             <w:tr>
                               <w:tc>
@@ -400,76 +400,84 @@
                                       <w:sz w:val="28"/>
                                       <w:szCs w:val="28"/>
                                     </w:rPr>
+                                    <w:t>5048</w:t>
+                                  </w:r>
+                                </w:p>
+                              </w:tc>
+                              <w:tc>
+                                <w:tcPr>
+                                  <w:tcW w:w="1471" w:type="dxa"/>
+                                </w:tcPr>
+                                <w:p>
+                                  <w:pPr>
+                                    <w:jc w:val="center"/>
+                                    <w:rPr>
+                                      <w:noProof/>
+                                      <w:sz w:val="28"/>
+                                      <w:szCs w:val="28"/>
+                                    </w:rPr>
+                                  </w:pPr>
+                                  <w:r>
+                                    <w:rPr>
+                                      <w:noProof/>
+                                      <w:sz w:val="28"/>
+                                      <w:szCs w:val="28"/>
+                                    </w:rPr>
+                                    <w:t>826</w:t>
+                                  </w:r>
+                                </w:p>
+                              </w:tc>
+                              <w:tc>
+                                <w:tcPr>
+                                  <w:tcW w:w="1471" w:type="dxa"/>
+                                </w:tcPr>
+                                <w:p>
+                                  <w:pPr>
+                                    <w:jc w:val="center"/>
+                                    <w:rPr>
+                                      <w:noProof/>
+                                      <w:sz w:val="28"/>
+                                      <w:szCs w:val="28"/>
+                                    </w:rPr>
+                                  </w:pPr>
+                                  <w:r>
+                                    <w:rPr>
+                                      <w:noProof/>
+                                      <w:sz w:val="28"/>
+                                      <w:szCs w:val="28"/>
+                                    </w:rPr>
+                                    <w:t>1186</w:t>
+                                  </w:r>
+                                </w:p>
+                              </w:tc>
+                              <w:tc>
+                                <w:tcPr>
+                                  <w:tcW w:w="1471" w:type="dxa"/>
+                                </w:tcPr>
+                                <w:p>
+                                  <w:pPr>
+                                    <w:jc w:val="center"/>
+                                    <w:rPr>
+                                      <w:noProof/>
+                                      <w:sz w:val="28"/>
+                                      <w:szCs w:val="28"/>
+                                    </w:rPr>
+                                  </w:pPr>
+                                  <w:r>
+                                    <w:rPr>
+                                      <w:noProof/>
+                                      <w:sz w:val="28"/>
+                                      <w:szCs w:val="28"/>
+                                    </w:rPr>
                                     <w:t>1</w:t>
                                   </w:r>
-                                </w:p>
-                              </w:tc>
-                              <w:tc>
-                                <w:tcPr>
-                                  <w:tcW w:w="1471" w:type="dxa"/>
-                                </w:tcPr>
-                                <w:p>
-                                  <w:pPr>
-                                    <w:jc w:val="center"/>
-                                    <w:rPr>
-                                      <w:noProof/>
-                                      <w:sz w:val="28"/>
-                                      <w:szCs w:val="28"/>
-                                    </w:rPr>
-                                  </w:pPr>
-                                  <w:r>
-                                    <w:rPr>
-                                      <w:noProof/>
-                                      <w:sz w:val="28"/>
-                                      <w:szCs w:val="28"/>
-                                    </w:rPr>
-                                    <w:t>826</w:t>
-                                  </w:r>
-                                </w:p>
-                              </w:tc>
-                              <w:tc>
-                                <w:tcPr>
-                                  <w:tcW w:w="1471" w:type="dxa"/>
-                                </w:tcPr>
-                                <w:p>
-                                  <w:pPr>
-                                    <w:jc w:val="center"/>
-                                    <w:rPr>
-                                      <w:noProof/>
-                                      <w:sz w:val="28"/>
-                                      <w:szCs w:val="28"/>
-                                    </w:rPr>
-                                  </w:pPr>
-                                  <w:r>
-                                    <w:rPr>
-                                      <w:noProof/>
-                                      <w:sz w:val="28"/>
-                                      <w:szCs w:val="28"/>
-                                    </w:rPr>
-                                    <w:t>1186</w:t>
-                                  </w:r>
-                                </w:p>
-                              </w:tc>
-                              <w:tc>
-                                <w:tcPr>
-                                  <w:tcW w:w="1471" w:type="dxa"/>
-                                </w:tcPr>
-                                <w:p>
-                                  <w:pPr>
-                                    <w:jc w:val="center"/>
-                                    <w:rPr>
-                                      <w:noProof/>
-                                      <w:sz w:val="28"/>
-                                      <w:szCs w:val="28"/>
-                                    </w:rPr>
-                                  </w:pPr>
-                                  <w:r>
-                                    <w:rPr>
-                                      <w:noProof/>
-                                      <w:sz w:val="28"/>
-                                      <w:szCs w:val="28"/>
-                                    </w:rPr>
-                                    <w:t>1</w:t>
+                                  <w:r>
+                                    <w:rPr>
+                                      <w:noProof/>
+                                      <w:sz w:val="28"/>
+                                      <w:szCs w:val="28"/>
+                                    </w:rPr>
+                                    <w:t>054</w:t>
                                   </w:r>
                                 </w:p>
                               </w:tc>
@@ -573,7 +581,7 @@
                                       <w:sz w:val="28"/>
                                       <w:szCs w:val="28"/>
                                     </w:rPr>
-                                    <w:t>1</w:t>
+                                    <w:t>500497</w:t>
                                   </w:r>
                                 </w:p>
                               </w:tc>
@@ -642,7 +650,7 @@
                                       <w:sz w:val="28"/>
                                       <w:szCs w:val="28"/>
                                     </w:rPr>
-                                    <w:t>1</w:t>
+                                    <w:t>17363</w:t>
                                   </w:r>
                                 </w:p>
                               </w:tc>
@@ -746,7 +754,7 @@
                                       <w:sz w:val="28"/>
                                       <w:szCs w:val="28"/>
                                     </w:rPr>
-                                    <w:t>1</w:t>
+                                    <w:t>50005000</w:t>
                                   </w:r>
                                 </w:p>
                               </w:tc>
@@ -815,7 +823,7 @@
                                       <w:sz w:val="28"/>
                                       <w:szCs w:val="28"/>
                                     </w:rPr>
-                                    <w:t>1</w:t>
+                                    <w:t>244771</w:t>
                                   </w:r>
                                 </w:p>
                               </w:tc>
@@ -919,7 +927,7 @@
                                       <w:sz w:val="28"/>
                                       <w:szCs w:val="28"/>
                                     </w:rPr>
-                                    <w:t>1</w:t>
+                                    <w:t>715827881</w:t>
                                   </w:r>
                                 </w:p>
                               </w:tc>
@@ -988,7 +996,7 @@
                                       <w:sz w:val="28"/>
                                       <w:szCs w:val="28"/>
                                     </w:rPr>
-                                    <w:t>1</w:t>
+                                    <w:t>3153491</w:t>
                                   </w:r>
                                 </w:p>
                               </w:tc>
@@ -1031,13 +1039,13 @@
                         <w:tblLook w:val="04A0" w:firstRow="1" w:lastRow="0" w:firstColumn="1" w:lastColumn="0" w:noHBand="0" w:noVBand="1"/>
                       </w:tblPr>
                       <w:tblGrid>
-                        <w:gridCol w:w="1430"/>
-                        <w:gridCol w:w="1421"/>
+                        <w:gridCol w:w="1349"/>
+                        <w:gridCol w:w="1317"/>
                         <w:gridCol w:w="1767"/>
-                        <w:gridCol w:w="1386"/>
-                        <w:gridCol w:w="1453"/>
-                        <w:gridCol w:w="1453"/>
-                        <w:gridCol w:w="1386"/>
+                        <w:gridCol w:w="1612"/>
+                        <w:gridCol w:w="1417"/>
+                        <w:gridCol w:w="1417"/>
+                        <w:gridCol w:w="1417"/>
                       </w:tblGrid>
                       <w:tr>
                         <w:tc>
@@ -1368,76 +1376,84 @@
                                 <w:sz w:val="28"/>
                                 <w:szCs w:val="28"/>
                               </w:rPr>
+                              <w:t>5048</w:t>
+                            </w:r>
+                          </w:p>
+                        </w:tc>
+                        <w:tc>
+                          <w:tcPr>
+                            <w:tcW w:w="1471" w:type="dxa"/>
+                          </w:tcPr>
+                          <w:p>
+                            <w:pPr>
+                              <w:jc w:val="center"/>
+                              <w:rPr>
+                                <w:noProof/>
+                                <w:sz w:val="28"/>
+                                <w:szCs w:val="28"/>
+                              </w:rPr>
+                            </w:pPr>
+                            <w:r>
+                              <w:rPr>
+                                <w:noProof/>
+                                <w:sz w:val="28"/>
+                                <w:szCs w:val="28"/>
+                              </w:rPr>
+                              <w:t>826</w:t>
+                            </w:r>
+                          </w:p>
+                        </w:tc>
+                        <w:tc>
+                          <w:tcPr>
+                            <w:tcW w:w="1471" w:type="dxa"/>
+                          </w:tcPr>
+                          <w:p>
+                            <w:pPr>
+                              <w:jc w:val="center"/>
+                              <w:rPr>
+                                <w:noProof/>
+                                <w:sz w:val="28"/>
+                                <w:szCs w:val="28"/>
+                              </w:rPr>
+                            </w:pPr>
+                            <w:r>
+                              <w:rPr>
+                                <w:noProof/>
+                                <w:sz w:val="28"/>
+                                <w:szCs w:val="28"/>
+                              </w:rPr>
+                              <w:t>1186</w:t>
+                            </w:r>
+                          </w:p>
+                        </w:tc>
+                        <w:tc>
+                          <w:tcPr>
+                            <w:tcW w:w="1471" w:type="dxa"/>
+                          </w:tcPr>
+                          <w:p>
+                            <w:pPr>
+                              <w:jc w:val="center"/>
+                              <w:rPr>
+                                <w:noProof/>
+                                <w:sz w:val="28"/>
+                                <w:szCs w:val="28"/>
+                              </w:rPr>
+                            </w:pPr>
+                            <w:r>
+                              <w:rPr>
+                                <w:noProof/>
+                                <w:sz w:val="28"/>
+                                <w:szCs w:val="28"/>
+                              </w:rPr>
                               <w:t>1</w:t>
                             </w:r>
-                          </w:p>
-                        </w:tc>
-                        <w:tc>
-                          <w:tcPr>
-                            <w:tcW w:w="1471" w:type="dxa"/>
-                          </w:tcPr>
-                          <w:p>
-                            <w:pPr>
-                              <w:jc w:val="center"/>
-                              <w:rPr>
-                                <w:noProof/>
-                                <w:sz w:val="28"/>
-                                <w:szCs w:val="28"/>
-                              </w:rPr>
-                            </w:pPr>
-                            <w:r>
-                              <w:rPr>
-                                <w:noProof/>
-                                <w:sz w:val="28"/>
-                                <w:szCs w:val="28"/>
-                              </w:rPr>
-                              <w:t>826</w:t>
-                            </w:r>
-                          </w:p>
-                        </w:tc>
-                        <w:tc>
-                          <w:tcPr>
-                            <w:tcW w:w="1471" w:type="dxa"/>
-                          </w:tcPr>
-                          <w:p>
-                            <w:pPr>
-                              <w:jc w:val="center"/>
-                              <w:rPr>
-                                <w:noProof/>
-                                <w:sz w:val="28"/>
-                                <w:szCs w:val="28"/>
-                              </w:rPr>
-                            </w:pPr>
-                            <w:r>
-                              <w:rPr>
-                                <w:noProof/>
-                                <w:sz w:val="28"/>
-                                <w:szCs w:val="28"/>
-                              </w:rPr>
-                              <w:t>1186</w:t>
-                            </w:r>
-                          </w:p>
-                        </w:tc>
-                        <w:tc>
-                          <w:tcPr>
-                            <w:tcW w:w="1471" w:type="dxa"/>
-                          </w:tcPr>
-                          <w:p>
-                            <w:pPr>
-                              <w:jc w:val="center"/>
-                              <w:rPr>
-                                <w:noProof/>
-                                <w:sz w:val="28"/>
-                                <w:szCs w:val="28"/>
-                              </w:rPr>
-                            </w:pPr>
-                            <w:r>
-                              <w:rPr>
-                                <w:noProof/>
-                                <w:sz w:val="28"/>
-                                <w:szCs w:val="28"/>
-                              </w:rPr>
-                              <w:t>1</w:t>
+                            <w:r>
+                              <w:rPr>
+                                <w:noProof/>
+                                <w:sz w:val="28"/>
+                                <w:szCs w:val="28"/>
+                              </w:rPr>
+                              <w:t>054</w:t>
                             </w:r>
                           </w:p>
                         </w:tc>
@@ -1541,7 +1557,7 @@
                                 <w:sz w:val="28"/>
                                 <w:szCs w:val="28"/>
                               </w:rPr>
-                              <w:t>1</w:t>
+                              <w:t>500497</w:t>
                             </w:r>
                           </w:p>
                         </w:tc>
@@ -1610,7 +1626,7 @@
                                 <w:sz w:val="28"/>
                                 <w:szCs w:val="28"/>
                               </w:rPr>
-                              <w:t>1</w:t>
+                              <w:t>17363</w:t>
                             </w:r>
                           </w:p>
                         </w:tc>
@@ -1714,7 +1730,7 @@
                                 <w:sz w:val="28"/>
                                 <w:szCs w:val="28"/>
                               </w:rPr>
-                              <w:t>1</w:t>
+                              <w:t>50005000</w:t>
                             </w:r>
                           </w:p>
                         </w:tc>
@@ -1783,7 +1799,7 @@
                                 <w:sz w:val="28"/>
                                 <w:szCs w:val="28"/>
                               </w:rPr>
-                              <w:t>1</w:t>
+                              <w:t>244771</w:t>
                             </w:r>
                           </w:p>
                         </w:tc>
@@ -1887,7 +1903,7 @@
                                 <w:sz w:val="28"/>
                                 <w:szCs w:val="28"/>
                               </w:rPr>
-                              <w:t>1</w:t>
+                              <w:t>715827881</w:t>
                             </w:r>
                           </w:p>
                         </w:tc>
@@ -1956,7 +1972,7 @@
                                 <w:sz w:val="28"/>
                                 <w:szCs w:val="28"/>
                               </w:rPr>
-                              <w:t>1</w:t>
+                              <w:t>3153491</w:t>
                             </w:r>
                           </w:p>
                         </w:tc>
@@ -2037,13 +2053,13 @@
                               <w:tblLook w:val="04A0" w:firstRow="1" w:lastRow="0" w:firstColumn="1" w:lastColumn="0" w:noHBand="0" w:noVBand="1"/>
                             </w:tblPr>
                             <w:tblGrid>
-                              <w:gridCol w:w="1386"/>
-                              <w:gridCol w:w="1398"/>
+                              <w:gridCol w:w="1097"/>
+                              <w:gridCol w:w="1147"/>
                               <w:gridCol w:w="1767"/>
-                              <w:gridCol w:w="1290"/>
-                              <w:gridCol w:w="1398"/>
+                              <w:gridCol w:w="1612"/>
+                              <w:gridCol w:w="1147"/>
                               <w:gridCol w:w="1767"/>
-                              <w:gridCol w:w="1290"/>
+                              <w:gridCol w:w="1767"/>
                             </w:tblGrid>
                             <w:tr>
                               <w:tc>
@@ -2374,7 +2390,7 @@
                                       <w:sz w:val="28"/>
                                       <w:szCs w:val="28"/>
                                     </w:rPr>
-                                    <w:t>1</w:t>
+                                    <w:t>5041</w:t>
                                   </w:r>
                                 </w:p>
                               </w:tc>
@@ -2443,7 +2459,7 @@
                                       <w:sz w:val="28"/>
                                       <w:szCs w:val="28"/>
                                     </w:rPr>
-                                    <w:t>1</w:t>
+                                    <w:t>5041</w:t>
                                   </w:r>
                                 </w:p>
                               </w:tc>
@@ -2547,7 +2563,7 @@
                                       <w:sz w:val="28"/>
                                       <w:szCs w:val="28"/>
                                     </w:rPr>
-                                    <w:t>1</w:t>
+                                    <w:t>500380</w:t>
                                   </w:r>
                                 </w:p>
                               </w:tc>
@@ -2616,7 +2632,7 @@
                                       <w:sz w:val="28"/>
                                       <w:szCs w:val="28"/>
                                     </w:rPr>
-                                    <w:t>1</w:t>
+                                    <w:t>500380</w:t>
                                   </w:r>
                                 </w:p>
                               </w:tc>
@@ -2720,7 +2736,7 @@
                                       <w:sz w:val="28"/>
                                       <w:szCs w:val="28"/>
                                     </w:rPr>
-                                    <w:t>1</w:t>
+                                    <w:t>50003703</w:t>
                                   </w:r>
                                 </w:p>
                               </w:tc>
@@ -2789,7 +2805,7 @@
                                       <w:sz w:val="28"/>
                                       <w:szCs w:val="28"/>
                                     </w:rPr>
-                                    <w:t>1</w:t>
+                                    <w:t>50003703</w:t>
                                   </w:r>
                                 </w:p>
                               </w:tc>
@@ -2893,7 +2909,7 @@
                                       <w:sz w:val="28"/>
                                       <w:szCs w:val="28"/>
                                     </w:rPr>
-                                    <w:t>1</w:t>
+                                    <w:t>715827881</w:t>
                                   </w:r>
                                 </w:p>
                               </w:tc>
@@ -2962,7 +2978,7 @@
                                       <w:sz w:val="28"/>
                                       <w:szCs w:val="28"/>
                                     </w:rPr>
-                                    <w:t>1</w:t>
+                                    <w:t>5000036897</w:t>
                                   </w:r>
                                 </w:p>
                               </w:tc>
@@ -3001,13 +3017,13 @@
                         <w:tblLook w:val="04A0" w:firstRow="1" w:lastRow="0" w:firstColumn="1" w:lastColumn="0" w:noHBand="0" w:noVBand="1"/>
                       </w:tblPr>
                       <w:tblGrid>
-                        <w:gridCol w:w="1386"/>
-                        <w:gridCol w:w="1398"/>
+                        <w:gridCol w:w="1097"/>
+                        <w:gridCol w:w="1147"/>
                         <w:gridCol w:w="1767"/>
-                        <w:gridCol w:w="1290"/>
-                        <w:gridCol w:w="1398"/>
+                        <w:gridCol w:w="1612"/>
+                        <w:gridCol w:w="1147"/>
                         <w:gridCol w:w="1767"/>
-                        <w:gridCol w:w="1290"/>
+                        <w:gridCol w:w="1767"/>
                       </w:tblGrid>
                       <w:tr>
                         <w:tc>
@@ -3338,7 +3354,7 @@
                                 <w:sz w:val="28"/>
                                 <w:szCs w:val="28"/>
                               </w:rPr>
-                              <w:t>1</w:t>
+                              <w:t>5041</w:t>
                             </w:r>
                           </w:p>
                         </w:tc>
@@ -3407,7 +3423,7 @@
                                 <w:sz w:val="28"/>
                                 <w:szCs w:val="28"/>
                               </w:rPr>
-                              <w:t>1</w:t>
+                              <w:t>5041</w:t>
                             </w:r>
                           </w:p>
                         </w:tc>
@@ -3511,7 +3527,7 @@
                                 <w:sz w:val="28"/>
                                 <w:szCs w:val="28"/>
                               </w:rPr>
-                              <w:t>1</w:t>
+                              <w:t>500380</w:t>
                             </w:r>
                           </w:p>
                         </w:tc>
@@ -3580,7 +3596,7 @@
                                 <w:sz w:val="28"/>
                                 <w:szCs w:val="28"/>
                               </w:rPr>
-                              <w:t>1</w:t>
+                              <w:t>500380</w:t>
                             </w:r>
                           </w:p>
                         </w:tc>
@@ -3684,7 +3700,7 @@
                                 <w:sz w:val="28"/>
                                 <w:szCs w:val="28"/>
                               </w:rPr>
-                              <w:t>1</w:t>
+                              <w:t>50003703</w:t>
                             </w:r>
                           </w:p>
                         </w:tc>
@@ -3753,7 +3769,7 @@
                                 <w:sz w:val="28"/>
                                 <w:szCs w:val="28"/>
                               </w:rPr>
-                              <w:t>1</w:t>
+                              <w:t>50003703</w:t>
                             </w:r>
                           </w:p>
                         </w:tc>
@@ -3857,7 +3873,7 @@
                                 <w:sz w:val="28"/>
                                 <w:szCs w:val="28"/>
                               </w:rPr>
-                              <w:t>1</w:t>
+                              <w:t>715827881</w:t>
                             </w:r>
                           </w:p>
                         </w:tc>
@@ -3926,7 +3942,7 @@
                                 <w:sz w:val="28"/>
                                 <w:szCs w:val="28"/>
                               </w:rPr>
-                              <w:t>1</w:t>
+                              <w:t>5000036897</w:t>
                             </w:r>
                           </w:p>
                         </w:tc>
@@ -4344,7 +4360,7 @@
                                       <w:sz w:val="28"/>
                                       <w:szCs w:val="28"/>
                                     </w:rPr>
-                                    <w:t>.003</w:t>
+                                    <w:t>.010</w:t>
                                   </w:r>
                                 </w:p>
                               </w:tc>
@@ -4413,7 +4429,7 @@
                                       <w:sz w:val="28"/>
                                       <w:szCs w:val="28"/>
                                     </w:rPr>
-                                    <w:t>.003</w:t>
+                                    <w:t>.012</w:t>
                                   </w:r>
                                 </w:p>
                               </w:tc>
@@ -4517,7 +4533,7 @@
                                       <w:sz w:val="28"/>
                                       <w:szCs w:val="28"/>
                                     </w:rPr>
-                                    <w:t>.003</w:t>
+                                    <w:t>.114</w:t>
                                   </w:r>
                                 </w:p>
                               </w:tc>
@@ -4586,7 +4602,7 @@
                                       <w:sz w:val="28"/>
                                       <w:szCs w:val="28"/>
                                     </w:rPr>
-                                    <w:t>.003</w:t>
+                                    <w:t>.130</w:t>
                                   </w:r>
                                 </w:p>
                               </w:tc>
@@ -4690,7 +4706,7 @@
                                       <w:sz w:val="28"/>
                                       <w:szCs w:val="28"/>
                                     </w:rPr>
-                                    <w:t>.003</w:t>
+                                    <w:t>1.512</w:t>
                                   </w:r>
                                 </w:p>
                               </w:tc>
@@ -4759,7 +4775,7 @@
                                       <w:sz w:val="28"/>
                                       <w:szCs w:val="28"/>
                                     </w:rPr>
-                                    <w:t>.003</w:t>
+                                    <w:t>1.707</w:t>
                                   </w:r>
                                 </w:p>
                               </w:tc>
@@ -4863,7 +4879,7 @@
                                       <w:sz w:val="28"/>
                                       <w:szCs w:val="28"/>
                                     </w:rPr>
-                                    <w:t>.003</w:t>
+                                    <w:t>18.72</w:t>
                                   </w:r>
                                 </w:p>
                               </w:tc>
@@ -4932,7 +4948,7 @@
                                       <w:sz w:val="28"/>
                                       <w:szCs w:val="28"/>
                                     </w:rPr>
-                                    <w:t>.003</w:t>
+                                    <w:t>21.1833</w:t>
                                   </w:r>
                                 </w:p>
                               </w:tc>
@@ -5308,7 +5324,7 @@
                                 <w:sz w:val="28"/>
                                 <w:szCs w:val="28"/>
                               </w:rPr>
-                              <w:t>.003</w:t>
+                              <w:t>.010</w:t>
                             </w:r>
                           </w:p>
                         </w:tc>
@@ -5377,7 +5393,7 @@
                                 <w:sz w:val="28"/>
                                 <w:szCs w:val="28"/>
                               </w:rPr>
-                              <w:t>.003</w:t>
+                              <w:t>.012</w:t>
                             </w:r>
                           </w:p>
                         </w:tc>
@@ -5481,7 +5497,7 @@
                                 <w:sz w:val="28"/>
                                 <w:szCs w:val="28"/>
                               </w:rPr>
-                              <w:t>.003</w:t>
+                              <w:t>.114</w:t>
                             </w:r>
                           </w:p>
                         </w:tc>
@@ -5550,7 +5566,7 @@
                                 <w:sz w:val="28"/>
                                 <w:szCs w:val="28"/>
                               </w:rPr>
-                              <w:t>.003</w:t>
+                              <w:t>.130</w:t>
                             </w:r>
                           </w:p>
                         </w:tc>
@@ -5654,7 +5670,7 @@
                                 <w:sz w:val="28"/>
                                 <w:szCs w:val="28"/>
                               </w:rPr>
-                              <w:t>.003</w:t>
+                              <w:t>1.512</w:t>
                             </w:r>
                           </w:p>
                         </w:tc>
@@ -5723,7 +5739,7 @@
                                 <w:sz w:val="28"/>
                                 <w:szCs w:val="28"/>
                               </w:rPr>
-                              <w:t>.003</w:t>
+                              <w:t>1.707</w:t>
                             </w:r>
                           </w:p>
                         </w:tc>
@@ -5827,7 +5843,7 @@
                                 <w:sz w:val="28"/>
                                 <w:szCs w:val="28"/>
                               </w:rPr>
-                              <w:t>.003</w:t>
+                              <w:t>18.72</w:t>
                             </w:r>
                           </w:p>
                         </w:tc>
@@ -5896,7 +5912,7 @@
                                 <w:sz w:val="28"/>
                                 <w:szCs w:val="28"/>
                               </w:rPr>
-                              <w:t>.003</w:t>
+                              <w:t>21.1833</w:t>
                             </w:r>
                           </w:p>
                         </w:tc>
@@ -5977,16 +5993,16 @@
                               <w:tblLook w:val="04A0" w:firstRow="1" w:lastRow="0" w:firstColumn="1" w:lastColumn="0" w:noHBand="0" w:noVBand="1"/>
                             </w:tblPr>
                             <w:tblGrid>
-                              <w:gridCol w:w="1044"/>
-                              <w:gridCol w:w="1177"/>
-                              <w:gridCol w:w="1039"/>
-                              <w:gridCol w:w="1039"/>
-                              <w:gridCol w:w="1040"/>
-                              <w:gridCol w:w="1040"/>
-                              <w:gridCol w:w="1040"/>
-                              <w:gridCol w:w="1040"/>
-                              <w:gridCol w:w="1040"/>
-                              <w:gridCol w:w="1040"/>
+                              <w:gridCol w:w="970"/>
+                              <w:gridCol w:w="1087"/>
+                              <w:gridCol w:w="1029"/>
+                              <w:gridCol w:w="1029"/>
+                              <w:gridCol w:w="978"/>
+                              <w:gridCol w:w="1030"/>
+                              <w:gridCol w:w="1204"/>
+                              <w:gridCol w:w="978"/>
+                              <w:gridCol w:w="1030"/>
+                              <w:gridCol w:w="1204"/>
                             </w:tblGrid>
                             <w:tr>
                               <w:trPr>
@@ -6383,6 +6399,93 @@
                                       <w:sz w:val="28"/>
                                       <w:szCs w:val="28"/>
                                     </w:rPr>
+                                    <w:t>.035</w:t>
+                                  </w:r>
+                                </w:p>
+                              </w:tc>
+                              <w:tc>
+                                <w:tcPr>
+                                  <w:tcW w:w="1040" w:type="dxa"/>
+                                </w:tcPr>
+                                <w:p>
+                                  <w:pPr>
+                                    <w:jc w:val="center"/>
+                                    <w:rPr>
+                                      <w:sz w:val="28"/>
+                                      <w:szCs w:val="28"/>
+                                    </w:rPr>
+                                  </w:pPr>
+                                  <w:r>
+                                    <w:rPr>
+                                      <w:sz w:val="28"/>
+                                      <w:szCs w:val="28"/>
+                                    </w:rPr>
+                                    <w:t>.004</w:t>
+                                  </w:r>
+                                </w:p>
+                              </w:tc>
+                              <w:tc>
+                                <w:tcPr>
+                                  <w:tcW w:w="1040" w:type="dxa"/>
+                                </w:tcPr>
+                                <w:p>
+                                  <w:pPr>
+                                    <w:jc w:val="center"/>
+                                    <w:rPr>
+                                      <w:sz w:val="28"/>
+                                      <w:szCs w:val="28"/>
+                                    </w:rPr>
+                                  </w:pPr>
+                                  <w:r>
+                                    <w:rPr>
+                                      <w:sz w:val="28"/>
+                                      <w:szCs w:val="28"/>
+                                    </w:rPr>
+                                    <w:t>.022</w:t>
+                                  </w:r>
+                                </w:p>
+                              </w:tc>
+                              <w:tc>
+                                <w:tcPr>
+                                  <w:tcW w:w="1040" w:type="dxa"/>
+                                </w:tcPr>
+                                <w:p>
+                                  <w:pPr>
+                                    <w:jc w:val="center"/>
+                                  </w:pPr>
+                                  <w:r>
+                                    <w:rPr>
+                                      <w:sz w:val="28"/>
+                                      <w:szCs w:val="28"/>
+                                    </w:rPr>
+                                    <w:t>.0</w:t>
+                                  </w:r>
+                                  <w:r>
+                                    <w:rPr>
+                                      <w:sz w:val="28"/>
+                                      <w:szCs w:val="28"/>
+                                    </w:rPr>
+                                    <w:t>37</w:t>
+                                  </w:r>
+                                </w:p>
+                              </w:tc>
+                              <w:tc>
+                                <w:tcPr>
+                                  <w:tcW w:w="1040" w:type="dxa"/>
+                                </w:tcPr>
+                                <w:p>
+                                  <w:pPr>
+                                    <w:jc w:val="center"/>
+                                    <w:rPr>
+                                      <w:sz w:val="28"/>
+                                      <w:szCs w:val="28"/>
+                                    </w:rPr>
+                                  </w:pPr>
+                                  <w:r>
+                                    <w:rPr>
+                                      <w:sz w:val="28"/>
+                                      <w:szCs w:val="28"/>
+                                    </w:rPr>
                                     <w:t>.003</w:t>
                                   </w:r>
                                 </w:p>
@@ -6404,7 +6507,7 @@
                                       <w:sz w:val="28"/>
                                       <w:szCs w:val="28"/>
                                     </w:rPr>
-                                    <w:t>.004</w:t>
+                                    <w:t>.061</w:t>
                                   </w:r>
                                 </w:p>
                               </w:tc>
@@ -6425,91 +6528,14 @@
                                       <w:sz w:val="28"/>
                                       <w:szCs w:val="28"/>
                                     </w:rPr>
-                                    <w:t>.022</w:t>
-                                  </w:r>
-                                </w:p>
-                              </w:tc>
-                              <w:tc>
-                                <w:tcPr>
-                                  <w:tcW w:w="1040" w:type="dxa"/>
-                                </w:tcPr>
-                                <w:p>
-                                  <w:pPr>
-                                    <w:jc w:val="center"/>
-                                    <w:rPr>
-                                      <w:sz w:val="28"/>
-                                      <w:szCs w:val="28"/>
-                                    </w:rPr>
-                                  </w:pPr>
-                                  <w:r>
-                                    <w:rPr>
-                                      <w:sz w:val="28"/>
-                                      <w:szCs w:val="28"/>
-                                    </w:rPr>
-                                    <w:t>.003</w:t>
-                                  </w:r>
-                                </w:p>
-                              </w:tc>
-                              <w:tc>
-                                <w:tcPr>
-                                  <w:tcW w:w="1040" w:type="dxa"/>
-                                </w:tcPr>
-                                <w:p>
-                                  <w:pPr>
-                                    <w:jc w:val="center"/>
-                                    <w:rPr>
-                                      <w:sz w:val="28"/>
-                                      <w:szCs w:val="28"/>
-                                    </w:rPr>
-                                  </w:pPr>
-                                  <w:r>
-                                    <w:rPr>
-                                      <w:sz w:val="28"/>
-                                      <w:szCs w:val="28"/>
-                                    </w:rPr>
-                                    <w:t>.003</w:t>
-                                  </w:r>
-                                </w:p>
-                              </w:tc>
-                              <w:tc>
-                                <w:tcPr>
-                                  <w:tcW w:w="1040" w:type="dxa"/>
-                                </w:tcPr>
-                                <w:p>
-                                  <w:pPr>
-                                    <w:jc w:val="center"/>
-                                    <w:rPr>
-                                      <w:sz w:val="28"/>
-                                      <w:szCs w:val="28"/>
-                                    </w:rPr>
-                                  </w:pPr>
-                                  <w:r>
-                                    <w:rPr>
-                                      <w:sz w:val="28"/>
-                                      <w:szCs w:val="28"/>
-                                    </w:rPr>
-                                    <w:t>.061</w:t>
-                                  </w:r>
-                                </w:p>
-                              </w:tc>
-                              <w:tc>
-                                <w:tcPr>
-                                  <w:tcW w:w="1040" w:type="dxa"/>
-                                </w:tcPr>
-                                <w:p>
-                                  <w:pPr>
-                                    <w:jc w:val="center"/>
-                                    <w:rPr>
-                                      <w:sz w:val="28"/>
-                                      <w:szCs w:val="28"/>
-                                    </w:rPr>
-                                  </w:pPr>
-                                  <w:r>
-                                    <w:rPr>
-                                      <w:sz w:val="28"/>
-                                      <w:szCs w:val="28"/>
-                                    </w:rPr>
-                                    <w:t>.003</w:t>
+                                    <w:t>.</w:t>
+                                  </w:r>
+                                  <w:r>
+                                    <w:rPr>
+                                      <w:sz w:val="28"/>
+                                      <w:szCs w:val="28"/>
+                                    </w:rPr>
+                                    <w:t>062</w:t>
                                   </w:r>
                                 </w:p>
                               </w:tc>
@@ -6607,7 +6633,7 @@
                                       <w:sz w:val="28"/>
                                       <w:szCs w:val="28"/>
                                     </w:rPr>
-                                    <w:t>.003</w:t>
+                                    <w:t>3.349</w:t>
                                   </w:r>
                                 </w:p>
                               </w:tc>
@@ -6670,7 +6696,7 @@
                                       <w:sz w:val="28"/>
                                       <w:szCs w:val="28"/>
                                     </w:rPr>
-                                    <w:t>.003</w:t>
+                                    <w:t>3.304</w:t>
                                   </w:r>
                                 </w:p>
                               </w:tc>
@@ -6733,7 +6759,7 @@
                                       <w:sz w:val="28"/>
                                       <w:szCs w:val="28"/>
                                     </w:rPr>
-                                    <w:t>.003</w:t>
+                                    <w:t>5.602</w:t>
                                   </w:r>
                                 </w:p>
                               </w:tc>
@@ -6831,7 +6857,7 @@
                                       <w:sz w:val="28"/>
                                       <w:szCs w:val="28"/>
                                     </w:rPr>
-                                    <w:t>.003</w:t>
+                                    <w:t>33.63</w:t>
                                   </w:r>
                                 </w:p>
                               </w:tc>
@@ -6894,7 +6920,7 @@
                                       <w:sz w:val="28"/>
                                       <w:szCs w:val="28"/>
                                     </w:rPr>
-                                    <w:t>.004</w:t>
+                                    <w:t>333.857</w:t>
                                   </w:r>
                                 </w:p>
                               </w:tc>
@@ -6957,7 +6983,7 @@
                                       <w:sz w:val="28"/>
                                       <w:szCs w:val="28"/>
                                     </w:rPr>
-                                    <w:t>.003</w:t>
+                                    <w:t>551.583</w:t>
                                   </w:r>
                                 </w:p>
                               </w:tc>
@@ -7055,8 +7081,10 @@
                                       <w:sz w:val="28"/>
                                       <w:szCs w:val="28"/>
                                     </w:rPr>
-                                    <w:t>.003</w:t>
-                                  </w:r>
+                                    <w:t>33462</w:t>
+                                  </w:r>
+                                  <w:bookmarkStart w:id="0" w:name="_GoBack"/>
+                                  <w:bookmarkEnd w:id="0"/>
                                 </w:p>
                               </w:tc>
                               <w:tc>
@@ -7118,7 +7146,7 @@
                                       <w:sz w:val="28"/>
                                       <w:szCs w:val="28"/>
                                     </w:rPr>
-                                    <w:t>.003</w:t>
+                                    <w:t>33710.2</w:t>
                                   </w:r>
                                 </w:p>
                               </w:tc>
@@ -7181,7 +7209,7 @@
                                       <w:sz w:val="28"/>
                                       <w:szCs w:val="28"/>
                                     </w:rPr>
-                                    <w:t>.003</w:t>
+                                    <w:t>55861.4</w:t>
                                   </w:r>
                                 </w:p>
                               </w:tc>
@@ -7214,16 +7242,16 @@
                         <w:tblLook w:val="04A0" w:firstRow="1" w:lastRow="0" w:firstColumn="1" w:lastColumn="0" w:noHBand="0" w:noVBand="1"/>
                       </w:tblPr>
                       <w:tblGrid>
-                        <w:gridCol w:w="1044"/>
-                        <w:gridCol w:w="1177"/>
-                        <w:gridCol w:w="1039"/>
-                        <w:gridCol w:w="1039"/>
-                        <w:gridCol w:w="1040"/>
-                        <w:gridCol w:w="1040"/>
-                        <w:gridCol w:w="1040"/>
-                        <w:gridCol w:w="1040"/>
-                        <w:gridCol w:w="1040"/>
-                        <w:gridCol w:w="1040"/>
+                        <w:gridCol w:w="970"/>
+                        <w:gridCol w:w="1087"/>
+                        <w:gridCol w:w="1029"/>
+                        <w:gridCol w:w="1029"/>
+                        <w:gridCol w:w="978"/>
+                        <w:gridCol w:w="1030"/>
+                        <w:gridCol w:w="1204"/>
+                        <w:gridCol w:w="978"/>
+                        <w:gridCol w:w="1030"/>
+                        <w:gridCol w:w="1204"/>
                       </w:tblGrid>
                       <w:tr>
                         <w:trPr>
@@ -7620,6 +7648,93 @@
                                 <w:sz w:val="28"/>
                                 <w:szCs w:val="28"/>
                               </w:rPr>
+                              <w:t>.035</w:t>
+                            </w:r>
+                          </w:p>
+                        </w:tc>
+                        <w:tc>
+                          <w:tcPr>
+                            <w:tcW w:w="1040" w:type="dxa"/>
+                          </w:tcPr>
+                          <w:p>
+                            <w:pPr>
+                              <w:jc w:val="center"/>
+                              <w:rPr>
+                                <w:sz w:val="28"/>
+                                <w:szCs w:val="28"/>
+                              </w:rPr>
+                            </w:pPr>
+                            <w:r>
+                              <w:rPr>
+                                <w:sz w:val="28"/>
+                                <w:szCs w:val="28"/>
+                              </w:rPr>
+                              <w:t>.004</w:t>
+                            </w:r>
+                          </w:p>
+                        </w:tc>
+                        <w:tc>
+                          <w:tcPr>
+                            <w:tcW w:w="1040" w:type="dxa"/>
+                          </w:tcPr>
+                          <w:p>
+                            <w:pPr>
+                              <w:jc w:val="center"/>
+                              <w:rPr>
+                                <w:sz w:val="28"/>
+                                <w:szCs w:val="28"/>
+                              </w:rPr>
+                            </w:pPr>
+                            <w:r>
+                              <w:rPr>
+                                <w:sz w:val="28"/>
+                                <w:szCs w:val="28"/>
+                              </w:rPr>
+                              <w:t>.022</w:t>
+                            </w:r>
+                          </w:p>
+                        </w:tc>
+                        <w:tc>
+                          <w:tcPr>
+                            <w:tcW w:w="1040" w:type="dxa"/>
+                          </w:tcPr>
+                          <w:p>
+                            <w:pPr>
+                              <w:jc w:val="center"/>
+                            </w:pPr>
+                            <w:r>
+                              <w:rPr>
+                                <w:sz w:val="28"/>
+                                <w:szCs w:val="28"/>
+                              </w:rPr>
+                              <w:t>.0</w:t>
+                            </w:r>
+                            <w:r>
+                              <w:rPr>
+                                <w:sz w:val="28"/>
+                                <w:szCs w:val="28"/>
+                              </w:rPr>
+                              <w:t>37</w:t>
+                            </w:r>
+                          </w:p>
+                        </w:tc>
+                        <w:tc>
+                          <w:tcPr>
+                            <w:tcW w:w="1040" w:type="dxa"/>
+                          </w:tcPr>
+                          <w:p>
+                            <w:pPr>
+                              <w:jc w:val="center"/>
+                              <w:rPr>
+                                <w:sz w:val="28"/>
+                                <w:szCs w:val="28"/>
+                              </w:rPr>
+                            </w:pPr>
+                            <w:r>
+                              <w:rPr>
+                                <w:sz w:val="28"/>
+                                <w:szCs w:val="28"/>
+                              </w:rPr>
                               <w:t>.003</w:t>
                             </w:r>
                           </w:p>
@@ -7641,7 +7756,7 @@
                                 <w:sz w:val="28"/>
                                 <w:szCs w:val="28"/>
                               </w:rPr>
-                              <w:t>.004</w:t>
+                              <w:t>.061</w:t>
                             </w:r>
                           </w:p>
                         </w:tc>
@@ -7662,91 +7777,14 @@
                                 <w:sz w:val="28"/>
                                 <w:szCs w:val="28"/>
                               </w:rPr>
-                              <w:t>.022</w:t>
-                            </w:r>
-                          </w:p>
-                        </w:tc>
-                        <w:tc>
-                          <w:tcPr>
-                            <w:tcW w:w="1040" w:type="dxa"/>
-                          </w:tcPr>
-                          <w:p>
-                            <w:pPr>
-                              <w:jc w:val="center"/>
-                              <w:rPr>
-                                <w:sz w:val="28"/>
-                                <w:szCs w:val="28"/>
-                              </w:rPr>
-                            </w:pPr>
-                            <w:r>
-                              <w:rPr>
-                                <w:sz w:val="28"/>
-                                <w:szCs w:val="28"/>
-                              </w:rPr>
-                              <w:t>.003</w:t>
-                            </w:r>
-                          </w:p>
-                        </w:tc>
-                        <w:tc>
-                          <w:tcPr>
-                            <w:tcW w:w="1040" w:type="dxa"/>
-                          </w:tcPr>
-                          <w:p>
-                            <w:pPr>
-                              <w:jc w:val="center"/>
-                              <w:rPr>
-                                <w:sz w:val="28"/>
-                                <w:szCs w:val="28"/>
-                              </w:rPr>
-                            </w:pPr>
-                            <w:r>
-                              <w:rPr>
-                                <w:sz w:val="28"/>
-                                <w:szCs w:val="28"/>
-                              </w:rPr>
-                              <w:t>.003</w:t>
-                            </w:r>
-                          </w:p>
-                        </w:tc>
-                        <w:tc>
-                          <w:tcPr>
-                            <w:tcW w:w="1040" w:type="dxa"/>
-                          </w:tcPr>
-                          <w:p>
-                            <w:pPr>
-                              <w:jc w:val="center"/>
-                              <w:rPr>
-                                <w:sz w:val="28"/>
-                                <w:szCs w:val="28"/>
-                              </w:rPr>
-                            </w:pPr>
-                            <w:r>
-                              <w:rPr>
-                                <w:sz w:val="28"/>
-                                <w:szCs w:val="28"/>
-                              </w:rPr>
-                              <w:t>.061</w:t>
-                            </w:r>
-                          </w:p>
-                        </w:tc>
-                        <w:tc>
-                          <w:tcPr>
-                            <w:tcW w:w="1040" w:type="dxa"/>
-                          </w:tcPr>
-                          <w:p>
-                            <w:pPr>
-                              <w:jc w:val="center"/>
-                              <w:rPr>
-                                <w:sz w:val="28"/>
-                                <w:szCs w:val="28"/>
-                              </w:rPr>
-                            </w:pPr>
-                            <w:r>
-                              <w:rPr>
-                                <w:sz w:val="28"/>
-                                <w:szCs w:val="28"/>
-                              </w:rPr>
-                              <w:t>.003</w:t>
+                              <w:t>.</w:t>
+                            </w:r>
+                            <w:r>
+                              <w:rPr>
+                                <w:sz w:val="28"/>
+                                <w:szCs w:val="28"/>
+                              </w:rPr>
+                              <w:t>062</w:t>
                             </w:r>
                           </w:p>
                         </w:tc>
@@ -7844,7 +7882,7 @@
                                 <w:sz w:val="28"/>
                                 <w:szCs w:val="28"/>
                               </w:rPr>
-                              <w:t>.003</w:t>
+                              <w:t>3.349</w:t>
                             </w:r>
                           </w:p>
                         </w:tc>
@@ -7907,7 +7945,7 @@
                                 <w:sz w:val="28"/>
                                 <w:szCs w:val="28"/>
                               </w:rPr>
-                              <w:t>.003</w:t>
+                              <w:t>3.304</w:t>
                             </w:r>
                           </w:p>
                         </w:tc>
@@ -7970,7 +8008,7 @@
                                 <w:sz w:val="28"/>
                                 <w:szCs w:val="28"/>
                               </w:rPr>
-                              <w:t>.003</w:t>
+                              <w:t>5.602</w:t>
                             </w:r>
                           </w:p>
                         </w:tc>
@@ -8068,7 +8106,7 @@
                                 <w:sz w:val="28"/>
                                 <w:szCs w:val="28"/>
                               </w:rPr>
-                              <w:t>.003</w:t>
+                              <w:t>33.63</w:t>
                             </w:r>
                           </w:p>
                         </w:tc>
@@ -8131,7 +8169,7 @@
                                 <w:sz w:val="28"/>
                                 <w:szCs w:val="28"/>
                               </w:rPr>
-                              <w:t>.004</w:t>
+                              <w:t>333.857</w:t>
                             </w:r>
                           </w:p>
                         </w:tc>
@@ -8194,7 +8232,7 @@
                                 <w:sz w:val="28"/>
                                 <w:szCs w:val="28"/>
                               </w:rPr>
-                              <w:t>.003</w:t>
+                              <w:t>551.583</w:t>
                             </w:r>
                           </w:p>
                         </w:tc>
@@ -8292,8 +8330,10 @@
                                 <w:sz w:val="28"/>
                                 <w:szCs w:val="28"/>
                               </w:rPr>
-                              <w:t>.003</w:t>
-                            </w:r>
+                              <w:t>33462</w:t>
+                            </w:r>
+                            <w:bookmarkStart w:id="1" w:name="_GoBack"/>
+                            <w:bookmarkEnd w:id="1"/>
                           </w:p>
                         </w:tc>
                         <w:tc>
@@ -8355,7 +8395,7 @@
                                 <w:sz w:val="28"/>
                                 <w:szCs w:val="28"/>
                               </w:rPr>
-                              <w:t>.003</w:t>
+                              <w:t>33710.2</w:t>
                             </w:r>
                           </w:p>
                         </w:tc>
@@ -8418,7 +8458,7 @@
                                 <w:sz w:val="28"/>
                                 <w:szCs w:val="28"/>
                               </w:rPr>
-                              <w:t>.003</w:t>
+                              <w:t>55861.4</w:t>
                             </w:r>
                           </w:p>
                         </w:tc>
@@ -8637,8 +8677,6 @@
                                       <w:szCs w:val="28"/>
                                     </w:rPr>
                                   </w:pPr>
-                                  <w:bookmarkStart w:id="0" w:name="_GoBack"/>
-                                  <w:bookmarkEnd w:id="0"/>
                                 </w:p>
                               </w:tc>
                               <w:tc>
@@ -9142,8 +9180,6 @@
                                 <w:szCs w:val="28"/>
                               </w:rPr>
                             </w:pPr>
-                            <w:bookmarkStart w:id="1" w:name="_GoBack"/>
-                            <w:bookmarkEnd w:id="1"/>
                           </w:p>
                         </w:tc>
                         <w:tc>
@@ -11124,7 +11160,6 @@
   <w:style w:type="character" w:default="1" w:styleId="DefaultParagraphFont">
     <w:name w:val="Default Paragraph Font"/>
     <w:uiPriority w:val="1"/>
-    <w:semiHidden/>
     <w:unhideWhenUsed/>
   </w:style>
   <w:style w:type="table" w:default="1" w:styleId="TableNormal">
@@ -11375,7 +11410,6 @@
   <w:style w:type="character" w:default="1" w:styleId="DefaultParagraphFont">
     <w:name w:val="Default Paragraph Font"/>
     <w:uiPriority w:val="1"/>
-    <w:semiHidden/>
     <w:unhideWhenUsed/>
   </w:style>
   <w:style w:type="table" w:default="1" w:styleId="TableNormal">

</xml_diff>